<commit_message>
Pics of diagramms updated
</commit_message>
<xml_diff>
--- a/2att_otchet.docx
+++ b/2att_otchet.docx
@@ -70,24 +70,6 @@
       </w:r>
     </w:p>
     <w:p>
-      <w:pPr>
-        <w:pStyle w:val="a3"/>
-        <w:numPr>
-          <w:ilvl w:val="0"/>
-          <w:numId w:val="1"/>
-        </w:numPr>
-      </w:pPr>
-      <w:r>
-        <w:rPr>
-          <w:lang w:val="en-US"/>
-        </w:rPr>
-        <w:t xml:space="preserve">IDEF0 </w:t>
-      </w:r>
-      <w:r>
-        <w:t>диаграммы для модулей системы</w:t>
-      </w:r>
-    </w:p>
-    <w:p>
       <w:r>
         <w:t xml:space="preserve">Сергей </w:t>
       </w:r>
@@ -121,13 +103,10 @@
         </w:numPr>
       </w:pPr>
       <w:r>
-        <w:t xml:space="preserve">Создание стилей </w:t>
-      </w:r>
-      <w:r>
         <w:rPr>
           <w:lang w:val="en-US"/>
         </w:rPr>
-        <w:t>CSS</w:t>
+        <w:t>Test-cases</w:t>
       </w:r>
     </w:p>
     <w:p>
@@ -142,21 +121,6 @@
         <w:rPr>
           <w:lang w:val="en-US"/>
         </w:rPr>
-        <w:t>Test-cases</w:t>
-      </w:r>
-    </w:p>
-    <w:p>
-      <w:pPr>
-        <w:pStyle w:val="a3"/>
-        <w:numPr>
-          <w:ilvl w:val="0"/>
-          <w:numId w:val="2"/>
-        </w:numPr>
-      </w:pPr>
-      <w:r>
-        <w:rPr>
-          <w:lang w:val="en-US"/>
-        </w:rPr>
         <w:t>IDEF</w:t>
       </w:r>
       <w:r>
@@ -180,7 +144,7 @@
         </w:numPr>
       </w:pPr>
       <w:r>
-        <w:t>Диаграмма классов</w:t>
+        <w:t>Диаграмма последовательности</w:t>
       </w:r>
     </w:p>
     <w:p>
@@ -192,61 +156,7 @@
         </w:numPr>
       </w:pPr>
       <w:r>
-        <w:t>Диаграмма последовательности</w:t>
-      </w:r>
-    </w:p>
-    <w:p>
-      <w:pPr>
-        <w:pStyle w:val="a3"/>
-        <w:numPr>
-          <w:ilvl w:val="0"/>
-          <w:numId w:val="3"/>
-        </w:numPr>
-      </w:pPr>
-      <w:r>
         <w:t>Диаграмма активности</w:t>
-      </w:r>
-    </w:p>
-    <w:p>
-      <w:pPr>
-        <w:pStyle w:val="a3"/>
-        <w:numPr>
-          <w:ilvl w:val="0"/>
-          <w:numId w:val="3"/>
-        </w:numPr>
-      </w:pPr>
-      <w:r>
-        <w:rPr>
-          <w:lang w:val="en-US"/>
-        </w:rPr>
-        <w:t xml:space="preserve">IDEF0 </w:t>
-      </w:r>
-      <w:r>
-        <w:t>диаграммы для модулей системы</w:t>
-      </w:r>
-    </w:p>
-    <w:p>
-      <w:pPr>
-        <w:pStyle w:val="a3"/>
-        <w:numPr>
-          <w:ilvl w:val="0"/>
-          <w:numId w:val="3"/>
-        </w:numPr>
-      </w:pPr>
-      <w:r>
-        <w:t>Создание модуля авторизации</w:t>
-      </w:r>
-    </w:p>
-    <w:p>
-      <w:pPr>
-        <w:pStyle w:val="a3"/>
-        <w:numPr>
-          <w:ilvl w:val="0"/>
-          <w:numId w:val="3"/>
-        </w:numPr>
-      </w:pPr>
-      <w:r>
-        <w:t>Создание стартовой страницы сайта</w:t>
       </w:r>
     </w:p>
     <w:p>

</xml_diff>